<commit_message>
Added JIRA link to proposal
</commit_message>
<xml_diff>
--- a/Milestone 1 Project Proposal.docx
+++ b/Milestone 1 Project Proposal.docx
@@ -180,23 +180,7 @@
             <w:sz w:val="24"/>
             <w:szCs w:val="24"/>
           </w:rPr>
-          <w:t>padkin</w:t>
-        </w:r>
-        <w:r>
-          <w:rPr>
-            <w:rStyle w:val="Hyperlink"/>
-            <w:sz w:val="24"/>
-            <w:szCs w:val="24"/>
-          </w:rPr>
-          <w:t>s</w:t>
-        </w:r>
-        <w:r>
-          <w:rPr>
-            <w:rStyle w:val="Hyperlink"/>
-            <w:sz w:val="24"/>
-            <w:szCs w:val="24"/>
-          </w:rPr>
-          <w:t>2020@fau.edu</w:t>
+          <w:t>padkins2020@fau.edu</w:t>
         </w:r>
       </w:hyperlink>
     </w:p>
@@ -268,7 +252,7 @@
       <w:pPr>
         <w:jc w:val="center"/>
         <w:rPr>
-          <w:color w:val="000000" w:themeColor="text1"/>
+          <w:rStyle w:val="Hyperlink"/>
           <w:sz w:val="24"/>
           <w:szCs w:val="24"/>
         </w:rPr>
@@ -311,21 +295,59 @@
           <w:szCs w:val="24"/>
         </w:rPr>
       </w:pPr>
-      <w:r>
+    </w:p>
+    <w:p>
+      <w:pPr>
+        <w:jc w:val="center"/>
         <w:rPr>
           <w:color w:val="000000" w:themeColor="text1"/>
           <w:sz w:val="24"/>
           <w:szCs w:val="24"/>
         </w:rPr>
-        <w:t xml:space="preserve">GitHub Repository: </w:t>
-      </w:r>
+      </w:pPr>
       <w:r>
         <w:rPr>
           <w:color w:val="000000" w:themeColor="text1"/>
           <w:sz w:val="24"/>
           <w:szCs w:val="24"/>
         </w:rPr>
-        <w:t>https://github.com/cen4010-sp23-g14/ggTracker</w:t>
+        <w:t xml:space="preserve">GitHub Repository: </w:t>
+      </w:r>
+      <w:hyperlink r:id="rId8" w:history="1">
+        <w:r>
+          <w:rPr>
+            <w:rStyle w:val="Hyperlink"/>
+            <w:sz w:val="24"/>
+            <w:szCs w:val="24"/>
+          </w:rPr>
+          <w:t>https://github.com/cen4010-sp23-g14/ggTracker</w:t>
+        </w:r>
+      </w:hyperlink>
+    </w:p>
+    <w:p>
+      <w:pPr>
+        <w:jc w:val="center"/>
+        <w:rPr>
+          <w:color w:val="000000" w:themeColor="text1"/>
+          <w:sz w:val="24"/>
+          <w:szCs w:val="24"/>
+        </w:rPr>
+      </w:pPr>
+      <w:r>
+        <w:rPr>
+          <w:color w:val="000000" w:themeColor="text1"/>
+          <w:sz w:val="24"/>
+          <w:szCs w:val="24"/>
+        </w:rPr>
+        <w:t xml:space="preserve">JIRA Link: </w:t>
+      </w:r>
+      <w:r>
+        <w:rPr>
+          <w:color w:val="000000" w:themeColor="text1"/>
+          <w:sz w:val="24"/>
+          <w:szCs w:val="24"/>
+        </w:rPr>
+        <w:t>https://fau-cen4010-group14.atlassian.net/jira/software/projects/GGTRAC/boards/34</w:t>
       </w:r>
     </w:p>
     <w:p>
@@ -502,26 +524,6 @@
           <w:color w:val="000000" w:themeColor="text1"/>
           <w:sz w:val="24"/>
           <w:szCs w:val="24"/>
-        </w:rPr>
-      </w:pPr>
-    </w:p>
-    <w:p>
-      <w:pPr>
-        <w:jc w:val="center"/>
-        <w:rPr>
-          <w:color w:val="000000" w:themeColor="text1"/>
-          <w:sz w:val="48"/>
-          <w:szCs w:val="48"/>
-        </w:rPr>
-      </w:pPr>
-    </w:p>
-    <w:p>
-      <w:pPr>
-        <w:jc w:val="center"/>
-        <w:rPr>
-          <w:color w:val="000000" w:themeColor="text1"/>
-          <w:sz w:val="48"/>
-          <w:szCs w:val="48"/>
         </w:rPr>
       </w:pPr>
     </w:p>
@@ -3402,17 +3404,7 @@
           <w:sz w:val="22"/>
           <w:szCs w:val="22"/>
         </w:rPr>
-        <w:t xml:space="preserve"> </w:t>
-      </w:r>
-      <w:r>
-        <w:rPr>
-          <w:rStyle w:val="eop"/>
-          <w:rFonts w:ascii="Calibri" w:hAnsi="Calibri" w:cs="Calibri"/>
-          <w:color w:val="000000" w:themeColor="text1"/>
-          <w:sz w:val="22"/>
-          <w:szCs w:val="22"/>
-        </w:rPr>
-        <w:t>For the backend, we are considering using Firebase for user login/logout functionality and database services.</w:t>
+        <w:t xml:space="preserve"> For the backend, we are considering using Firebase for user login/logout functionality and database services.</w:t>
       </w:r>
     </w:p>
     <w:p>

</xml_diff>